<commit_message>
Final report of 3/4 semester report
</commit_message>
<xml_diff>
--- a/ThreeForthSemester_Report.docx
+++ b/ThreeForthSemester_Report.docx
@@ -2668,8 +2668,9 @@
           <w:sz w:val="24"/>
           <w:szCs w:val="24"/>
         </w:rPr>
-        <w:t>Group the data by categorical feature</w:t>
-      </w:r>
+        <w:t xml:space="preserve">Group the data by categorical </w:t>
+      </w:r>
+      <w:proofErr w:type="gramStart"/>
       <w:r>
         <w:rPr>
           <w:rFonts w:ascii="Times New Roman" w:hAnsi="Times New Roman" w:cs="Times New Roman" w:hint="eastAsia"/>
@@ -2678,8 +2679,19 @@
           <w:sz w:val="24"/>
           <w:szCs w:val="24"/>
         </w:rPr>
+        <w:t>feature</w:t>
+      </w:r>
+      <w:r>
+        <w:rPr>
+          <w:rFonts w:ascii="Times New Roman" w:hAnsi="Times New Roman" w:cs="Times New Roman" w:hint="eastAsia"/>
+          <w:b/>
+          <w:bCs/>
+          <w:sz w:val="24"/>
+          <w:szCs w:val="24"/>
+        </w:rPr>
         <w:t>s</w:t>
       </w:r>
+      <w:proofErr w:type="gramEnd"/>
     </w:p>
     <w:p>
       <w:pPr>
@@ -6337,7 +6349,25 @@
           <w:sz w:val="24"/>
           <w:szCs w:val="24"/>
         </w:rPr>
-        <w:t xml:space="preserve"> generally around 0.7, and are</w:t>
+        <w:t xml:space="preserve"> generally around </w:t>
+      </w:r>
+      <w:proofErr w:type="gramStart"/>
+      <w:r>
+        <w:rPr>
+          <w:rFonts w:ascii="Times New Roman" w:hAnsi="Times New Roman" w:cs="Times New Roman"/>
+          <w:sz w:val="24"/>
+          <w:szCs w:val="24"/>
+        </w:rPr>
+        <w:t>0.7, and</w:t>
+      </w:r>
+      <w:proofErr w:type="gramEnd"/>
+      <w:r>
+        <w:rPr>
+          <w:rFonts w:ascii="Times New Roman" w:hAnsi="Times New Roman" w:cs="Times New Roman"/>
+          <w:sz w:val="24"/>
+          <w:szCs w:val="24"/>
+        </w:rPr>
+        <w:t xml:space="preserve"> are</w:t>
       </w:r>
       <w:r>
         <w:rPr>
@@ -8089,19 +8119,13 @@
         <w:pStyle w:val="2"/>
       </w:pPr>
       <w:r>
-        <w:t>4</w:t>
-      </w:r>
-      <w:r>
-        <w:t>.</w:t>
-      </w:r>
-      <w:r>
-        <w:t>2</w:t>
-      </w:r>
-      <w:r>
-        <w:t xml:space="preserve"> </w:t>
-      </w:r>
-      <w:r>
-        <w:t>Diagnose and prescriptive analysis</w:t>
+        <w:t xml:space="preserve">4.2 </w:t>
+      </w:r>
+      <w:r>
+        <w:t>Solving H</w:t>
+      </w:r>
+      <w:r>
+        <w:t>eteroscedasticity</w:t>
       </w:r>
     </w:p>
     <w:p>
@@ -8121,6 +8145,95 @@
           <w:sz w:val="24"/>
           <w:szCs w:val="24"/>
         </w:rPr>
+        <w:t>H</w:t>
+      </w:r>
+      <w:r>
+        <w:rPr>
+          <w:rFonts w:ascii="Times New Roman" w:hAnsi="Times New Roman" w:cs="Times New Roman"/>
+          <w:sz w:val="24"/>
+          <w:szCs w:val="24"/>
+        </w:rPr>
+        <w:t>eteroscedasticity</w:t>
+      </w:r>
+      <w:r>
+        <w:rPr>
+          <w:rFonts w:ascii="Times New Roman" w:hAnsi="Times New Roman" w:cs="Times New Roman"/>
+          <w:sz w:val="24"/>
+          <w:szCs w:val="24"/>
+        </w:rPr>
+        <w:t xml:space="preserve"> is found on almost all the prediction of target features, </w:t>
+      </w:r>
+      <w:r>
+        <w:rPr>
+          <w:rFonts w:ascii="Times New Roman" w:hAnsi="Times New Roman" w:cs="Times New Roman"/>
+          <w:sz w:val="24"/>
+          <w:szCs w:val="24"/>
+        </w:rPr>
+        <w:t xml:space="preserve">methods like Box-Cox transformation or log transformation would be tried to deal with this problem. </w:t>
+      </w:r>
+      <w:r>
+        <w:rPr>
+          <w:rFonts w:ascii="Times New Roman" w:hAnsi="Times New Roman" w:cs="Times New Roman"/>
+          <w:sz w:val="24"/>
+          <w:szCs w:val="24"/>
+        </w:rPr>
+        <w:t>Alternative models like AdaBoost would be considered if transformation does not work well.</w:t>
+      </w:r>
+    </w:p>
+    <w:p>
+      <w:pPr>
+        <w:widowControl/>
+        <w:spacing w:afterLines="50" w:after="156"/>
+        <w:jc w:val="left"/>
+        <w:rPr>
+          <w:rFonts w:ascii="Times New Roman" w:hAnsi="Times New Roman" w:cs="Times New Roman"/>
+          <w:sz w:val="24"/>
+          <w:szCs w:val="24"/>
+        </w:rPr>
+      </w:pPr>
+    </w:p>
+    <w:p>
+      <w:pPr>
+        <w:pStyle w:val="2"/>
+      </w:pPr>
+      <w:r>
+        <w:t>4</w:t>
+      </w:r>
+      <w:r>
+        <w:t>.</w:t>
+      </w:r>
+      <w:r>
+        <w:t>3</w:t>
+      </w:r>
+      <w:r>
+        <w:t xml:space="preserve"> </w:t>
+      </w:r>
+      <w:r>
+        <w:t xml:space="preserve">Diagnose and prescriptive </w:t>
+      </w:r>
+      <w:proofErr w:type="gramStart"/>
+      <w:r>
+        <w:t>analysis</w:t>
+      </w:r>
+      <w:proofErr w:type="gramEnd"/>
+    </w:p>
+    <w:p>
+      <w:pPr>
+        <w:widowControl/>
+        <w:spacing w:afterLines="50" w:after="156"/>
+        <w:jc w:val="left"/>
+        <w:rPr>
+          <w:rFonts w:ascii="Times New Roman" w:hAnsi="Times New Roman" w:cs="Times New Roman"/>
+          <w:sz w:val="24"/>
+          <w:szCs w:val="24"/>
+        </w:rPr>
+      </w:pPr>
+      <w:r>
+        <w:rPr>
+          <w:rFonts w:ascii="Times New Roman" w:hAnsi="Times New Roman" w:cs="Times New Roman"/>
+          <w:sz w:val="24"/>
+          <w:szCs w:val="24"/>
+        </w:rPr>
         <w:t>We plan to delve into the reasons behind the specific characteristics and distributions of the data and weights observed within each group. This investigation aims to uncover underlying patterns or issues that may inform our recommendations for policies or business strategies. Additionally, by conducting a comparative analysis of the differences across groups, we intend to deepen our understanding of the dataset. This enhanced insight will not only shed light on the unique attributes of each group but also potentially reveal broader trends or anomalies that could inform more targeted and effective interventions.</w:t>
       </w:r>
     </w:p>
@@ -8153,10 +8266,584 @@
       </w:pPr>
       <w:r>
         <w:lastRenderedPageBreak/>
+        <w:t xml:space="preserve">Part 5. </w:t>
+      </w:r>
+      <w:r>
+        <w:t>Answers to Questions from Peers</w:t>
+      </w:r>
+    </w:p>
+    <w:p>
+      <w:pPr>
+        <w:pStyle w:val="ab"/>
+        <w:widowControl/>
+        <w:numPr>
+          <w:ilvl w:val="0"/>
+          <w:numId w:val="2"/>
+        </w:numPr>
+        <w:spacing w:afterLines="50" w:after="156"/>
+        <w:ind w:firstLineChars="0"/>
+        <w:jc w:val="left"/>
+        <w:rPr>
+          <w:rFonts w:ascii="Times New Roman" w:hAnsi="Times New Roman" w:cs="Times New Roman"/>
+          <w:sz w:val="24"/>
+          <w:szCs w:val="24"/>
+        </w:rPr>
+      </w:pPr>
+      <w:proofErr w:type="gramStart"/>
+      <w:r>
+        <w:rPr>
+          <w:rFonts w:ascii="Times New Roman" w:hAnsi="Times New Roman" w:cs="Times New Roman"/>
+          <w:sz w:val="24"/>
+          <w:szCs w:val="24"/>
+        </w:rPr>
+        <w:t>Why</w:t>
+      </w:r>
+      <w:proofErr w:type="gramEnd"/>
+      <w:r>
+        <w:rPr>
+          <w:rFonts w:ascii="Times New Roman" w:hAnsi="Times New Roman" w:cs="Times New Roman"/>
+          <w:sz w:val="24"/>
+          <w:szCs w:val="24"/>
+        </w:rPr>
+        <w:t xml:space="preserve"> you decided to use these </w:t>
+      </w:r>
+      <w:r>
+        <w:rPr>
+          <w:rFonts w:ascii="Times New Roman" w:hAnsi="Times New Roman" w:cs="Times New Roman"/>
+          <w:sz w:val="24"/>
+          <w:szCs w:val="24"/>
+        </w:rPr>
+        <w:t xml:space="preserve">baseline </w:t>
+      </w:r>
+      <w:r>
+        <w:rPr>
+          <w:rFonts w:ascii="Times New Roman" w:hAnsi="Times New Roman" w:cs="Times New Roman"/>
+          <w:sz w:val="24"/>
+          <w:szCs w:val="24"/>
+        </w:rPr>
+        <w:t>models?</w:t>
+      </w:r>
+    </w:p>
+    <w:p>
+      <w:pPr>
+        <w:pStyle w:val="ab"/>
+        <w:widowControl/>
+        <w:spacing w:afterLines="50" w:after="156"/>
+        <w:ind w:left="360" w:firstLineChars="0" w:firstLine="0"/>
+        <w:jc w:val="left"/>
+        <w:rPr>
+          <w:rFonts w:ascii="Times New Roman" w:hAnsi="Times New Roman" w:cs="Times New Roman"/>
+          <w:sz w:val="24"/>
+          <w:szCs w:val="24"/>
+        </w:rPr>
+      </w:pPr>
+      <w:r>
+        <w:rPr>
+          <w:rFonts w:ascii="Times New Roman" w:hAnsi="Times New Roman" w:cs="Times New Roman"/>
+          <w:sz w:val="24"/>
+          <w:szCs w:val="24"/>
+        </w:rPr>
+        <w:t xml:space="preserve">We tried different classes of model to </w:t>
+      </w:r>
+      <w:r>
+        <w:rPr>
+          <w:rFonts w:ascii="Times New Roman" w:hAnsi="Times New Roman" w:cs="Times New Roman"/>
+          <w:sz w:val="24"/>
+          <w:szCs w:val="24"/>
+        </w:rPr>
+        <w:t>study which model fits this problem best.</w:t>
+      </w:r>
+      <w:r>
+        <w:rPr>
+          <w:rFonts w:ascii="Times New Roman" w:hAnsi="Times New Roman" w:cs="Times New Roman"/>
+          <w:sz w:val="24"/>
+          <w:szCs w:val="24"/>
+        </w:rPr>
+        <w:t xml:space="preserve"> The baseline models are just random choices.</w:t>
+      </w:r>
+    </w:p>
+    <w:p>
+      <w:pPr>
+        <w:pStyle w:val="ab"/>
+        <w:widowControl/>
+        <w:numPr>
+          <w:ilvl w:val="0"/>
+          <w:numId w:val="2"/>
+        </w:numPr>
+        <w:spacing w:afterLines="50" w:after="156"/>
+        <w:ind w:firstLineChars="0"/>
+        <w:jc w:val="left"/>
+        <w:rPr>
+          <w:rFonts w:ascii="Times New Roman" w:hAnsi="Times New Roman" w:cs="Times New Roman"/>
+          <w:sz w:val="24"/>
+          <w:szCs w:val="24"/>
+        </w:rPr>
+      </w:pPr>
+      <w:r>
+        <w:rPr>
+          <w:rFonts w:ascii="Times New Roman" w:hAnsi="Times New Roman" w:cs="Times New Roman"/>
+          <w:sz w:val="24"/>
+          <w:szCs w:val="24"/>
+        </w:rPr>
+        <w:t>How will you adjust for the overfitting?</w:t>
+      </w:r>
+    </w:p>
+    <w:p>
+      <w:pPr>
+        <w:pStyle w:val="ab"/>
+        <w:widowControl/>
+        <w:spacing w:afterLines="50" w:after="156"/>
+        <w:ind w:left="360" w:firstLineChars="0" w:firstLine="0"/>
+        <w:jc w:val="left"/>
+        <w:rPr>
+          <w:rFonts w:ascii="Times New Roman" w:hAnsi="Times New Roman" w:cs="Times New Roman"/>
+          <w:sz w:val="24"/>
+          <w:szCs w:val="24"/>
+        </w:rPr>
+      </w:pPr>
+      <w:r>
+        <w:rPr>
+          <w:rFonts w:ascii="Times New Roman" w:hAnsi="Times New Roman" w:cs="Times New Roman"/>
+          <w:sz w:val="24"/>
+          <w:szCs w:val="24"/>
+        </w:rPr>
+        <w:t>Solved. See report for details.</w:t>
+      </w:r>
+    </w:p>
+    <w:p>
+      <w:pPr>
+        <w:pStyle w:val="ab"/>
+        <w:widowControl/>
+        <w:numPr>
+          <w:ilvl w:val="0"/>
+          <w:numId w:val="2"/>
+        </w:numPr>
+        <w:spacing w:afterLines="50" w:after="156"/>
+        <w:ind w:firstLineChars="0"/>
+        <w:jc w:val="left"/>
+        <w:rPr>
+          <w:rFonts w:ascii="Times New Roman" w:hAnsi="Times New Roman" w:cs="Times New Roman"/>
+          <w:sz w:val="24"/>
+          <w:szCs w:val="24"/>
+        </w:rPr>
+      </w:pPr>
+      <w:r>
+        <w:rPr>
+          <w:rFonts w:ascii="Times New Roman" w:hAnsi="Times New Roman" w:cs="Times New Roman"/>
+          <w:sz w:val="24"/>
+          <w:szCs w:val="24"/>
+        </w:rPr>
+        <w:t>Is there a time series component in the data?</w:t>
+      </w:r>
+    </w:p>
+    <w:p>
+      <w:pPr>
+        <w:pStyle w:val="ab"/>
+        <w:widowControl/>
+        <w:spacing w:afterLines="50" w:after="156"/>
+        <w:ind w:left="360" w:firstLineChars="0" w:firstLine="0"/>
+        <w:jc w:val="left"/>
+        <w:rPr>
+          <w:rFonts w:ascii="Times New Roman" w:hAnsi="Times New Roman" w:cs="Times New Roman"/>
+          <w:sz w:val="24"/>
+          <w:szCs w:val="24"/>
+        </w:rPr>
+      </w:pPr>
+      <w:r>
+        <w:rPr>
+          <w:rFonts w:ascii="Times New Roman" w:hAnsi="Times New Roman" w:cs="Times New Roman" w:hint="eastAsia"/>
+          <w:sz w:val="24"/>
+          <w:szCs w:val="24"/>
+        </w:rPr>
+        <w:t>N</w:t>
+      </w:r>
+      <w:r>
+        <w:rPr>
+          <w:rFonts w:ascii="Times New Roman" w:hAnsi="Times New Roman" w:cs="Times New Roman"/>
+          <w:sz w:val="24"/>
+          <w:szCs w:val="24"/>
+        </w:rPr>
+        <w:t>o.</w:t>
+      </w:r>
+    </w:p>
+    <w:p>
+      <w:pPr>
+        <w:pStyle w:val="ab"/>
+        <w:widowControl/>
+        <w:numPr>
+          <w:ilvl w:val="0"/>
+          <w:numId w:val="2"/>
+        </w:numPr>
+        <w:spacing w:afterLines="50" w:after="156"/>
+        <w:ind w:firstLineChars="0"/>
+        <w:jc w:val="left"/>
+        <w:rPr>
+          <w:rFonts w:ascii="Times New Roman" w:hAnsi="Times New Roman" w:cs="Times New Roman"/>
+          <w:sz w:val="24"/>
+          <w:szCs w:val="24"/>
+        </w:rPr>
+      </w:pPr>
+      <w:r>
+        <w:rPr>
+          <w:rFonts w:ascii="Times New Roman" w:hAnsi="Times New Roman" w:cs="Times New Roman"/>
+          <w:sz w:val="24"/>
+          <w:szCs w:val="24"/>
+        </w:rPr>
+        <w:t>I agree that the slide where your scores are presented indicates overfitting. Have you considered why this might be the case.</w:t>
+      </w:r>
+    </w:p>
+    <w:p>
+      <w:pPr>
+        <w:pStyle w:val="ab"/>
+        <w:widowControl/>
+        <w:spacing w:afterLines="50" w:after="156"/>
+        <w:ind w:left="360" w:firstLineChars="0" w:firstLine="0"/>
+        <w:jc w:val="left"/>
+        <w:rPr>
+          <w:rFonts w:ascii="Times New Roman" w:hAnsi="Times New Roman" w:cs="Times New Roman"/>
+          <w:sz w:val="24"/>
+          <w:szCs w:val="24"/>
+        </w:rPr>
+      </w:pPr>
+      <w:r>
+        <w:rPr>
+          <w:rFonts w:ascii="Times New Roman" w:hAnsi="Times New Roman" w:cs="Times New Roman"/>
+          <w:sz w:val="24"/>
+          <w:szCs w:val="24"/>
+        </w:rPr>
+        <w:t xml:space="preserve">The </w:t>
+      </w:r>
+      <w:r>
+        <w:rPr>
+          <w:rFonts w:ascii="Times New Roman" w:hAnsi="Times New Roman" w:cs="Times New Roman"/>
+          <w:sz w:val="24"/>
+          <w:szCs w:val="24"/>
+        </w:rPr>
+        <w:t>method of calculating training score was wrong. Fixed.</w:t>
+      </w:r>
+    </w:p>
+    <w:p>
+      <w:pPr>
+        <w:pStyle w:val="ab"/>
+        <w:widowControl/>
+        <w:numPr>
+          <w:ilvl w:val="0"/>
+          <w:numId w:val="2"/>
+        </w:numPr>
+        <w:spacing w:afterLines="50" w:after="156"/>
+        <w:ind w:firstLineChars="0"/>
+        <w:jc w:val="left"/>
+        <w:rPr>
+          <w:rFonts w:ascii="Times New Roman" w:hAnsi="Times New Roman" w:cs="Times New Roman"/>
+          <w:sz w:val="24"/>
+          <w:szCs w:val="24"/>
+        </w:rPr>
+      </w:pPr>
+      <w:r>
+        <w:rPr>
+          <w:rFonts w:ascii="Times New Roman" w:hAnsi="Times New Roman" w:cs="Times New Roman"/>
+          <w:sz w:val="24"/>
+          <w:szCs w:val="24"/>
+        </w:rPr>
+        <w:t>Some of your data seems to be skewed, how do you plan to deal with this in training and testing?</w:t>
+      </w:r>
+    </w:p>
+    <w:p>
+      <w:pPr>
+        <w:pStyle w:val="ab"/>
+        <w:widowControl/>
+        <w:spacing w:afterLines="50" w:after="156"/>
+        <w:ind w:left="360" w:firstLineChars="0" w:firstLine="0"/>
+        <w:jc w:val="left"/>
+        <w:rPr>
+          <w:rFonts w:ascii="Times New Roman" w:hAnsi="Times New Roman" w:cs="Times New Roman"/>
+          <w:sz w:val="24"/>
+          <w:szCs w:val="24"/>
+        </w:rPr>
+      </w:pPr>
+      <w:r>
+        <w:rPr>
+          <w:rFonts w:ascii="Times New Roman" w:hAnsi="Times New Roman" w:cs="Times New Roman"/>
+          <w:sz w:val="24"/>
+          <w:szCs w:val="24"/>
+        </w:rPr>
+        <w:t>See part 4.2</w:t>
+      </w:r>
+      <w:r>
+        <w:rPr>
+          <w:rFonts w:ascii="Times New Roman" w:hAnsi="Times New Roman" w:cs="Times New Roman"/>
+          <w:sz w:val="24"/>
+          <w:szCs w:val="24"/>
+        </w:rPr>
+        <w:t>.</w:t>
+      </w:r>
+    </w:p>
+    <w:p>
+      <w:pPr>
+        <w:pStyle w:val="ab"/>
+        <w:widowControl/>
+        <w:numPr>
+          <w:ilvl w:val="0"/>
+          <w:numId w:val="2"/>
+        </w:numPr>
+        <w:spacing w:afterLines="50" w:after="156"/>
+        <w:ind w:firstLineChars="0"/>
+        <w:jc w:val="left"/>
+        <w:rPr>
+          <w:rFonts w:ascii="Times New Roman" w:hAnsi="Times New Roman" w:cs="Times New Roman"/>
+          <w:sz w:val="24"/>
+          <w:szCs w:val="24"/>
+        </w:rPr>
+      </w:pPr>
+      <w:r>
+        <w:rPr>
+          <w:rFonts w:ascii="Times New Roman" w:hAnsi="Times New Roman" w:cs="Times New Roman"/>
+          <w:sz w:val="24"/>
+          <w:szCs w:val="24"/>
+        </w:rPr>
+        <w:t>Is there any better model will fit?</w:t>
+      </w:r>
+    </w:p>
+    <w:p>
+      <w:pPr>
+        <w:pStyle w:val="ab"/>
+        <w:widowControl/>
+        <w:spacing w:afterLines="50" w:after="156"/>
+        <w:ind w:left="360" w:firstLineChars="0" w:firstLine="0"/>
+        <w:jc w:val="left"/>
+        <w:rPr>
+          <w:rFonts w:ascii="Times New Roman" w:hAnsi="Times New Roman" w:cs="Times New Roman"/>
+          <w:sz w:val="24"/>
+          <w:szCs w:val="24"/>
+        </w:rPr>
+      </w:pPr>
+      <w:r>
+        <w:rPr>
+          <w:rFonts w:ascii="Times New Roman" w:hAnsi="Times New Roman" w:cs="Times New Roman" w:hint="eastAsia"/>
+          <w:sz w:val="24"/>
+          <w:szCs w:val="24"/>
+        </w:rPr>
+        <w:t>A</w:t>
+      </w:r>
+      <w:r>
+        <w:rPr>
+          <w:rFonts w:ascii="Times New Roman" w:hAnsi="Times New Roman" w:cs="Times New Roman"/>
+          <w:sz w:val="24"/>
+          <w:szCs w:val="24"/>
+        </w:rPr>
+        <w:t>NN could be a better model</w:t>
+      </w:r>
+      <w:r>
+        <w:rPr>
+          <w:rFonts w:ascii="Times New Roman" w:hAnsi="Times New Roman" w:cs="Times New Roman"/>
+          <w:sz w:val="24"/>
+          <w:szCs w:val="24"/>
+        </w:rPr>
+        <w:t>,</w:t>
+      </w:r>
+      <w:r>
+        <w:rPr>
+          <w:rFonts w:ascii="Times New Roman" w:hAnsi="Times New Roman" w:cs="Times New Roman"/>
+          <w:sz w:val="24"/>
+          <w:szCs w:val="24"/>
+        </w:rPr>
+        <w:t xml:space="preserve"> but it is too time consuming to train and tune, so we picked </w:t>
+      </w:r>
+      <w:r>
+        <w:rPr>
+          <w:rFonts w:ascii="Times New Roman" w:hAnsi="Times New Roman" w:cs="Times New Roman"/>
+          <w:sz w:val="24"/>
+          <w:szCs w:val="24"/>
+        </w:rPr>
+        <w:t>a model</w:t>
+      </w:r>
+      <w:r>
+        <w:rPr>
+          <w:rFonts w:ascii="Times New Roman" w:hAnsi="Times New Roman" w:cs="Times New Roman"/>
+          <w:sz w:val="24"/>
+          <w:szCs w:val="24"/>
+        </w:rPr>
+        <w:t xml:space="preserve"> that’s faster to train.</w:t>
+      </w:r>
+    </w:p>
+    <w:p>
+      <w:pPr>
+        <w:pStyle w:val="ab"/>
+        <w:widowControl/>
+        <w:numPr>
+          <w:ilvl w:val="0"/>
+          <w:numId w:val="2"/>
+        </w:numPr>
+        <w:spacing w:afterLines="50" w:after="156"/>
+        <w:ind w:firstLineChars="0"/>
+        <w:jc w:val="left"/>
+        <w:rPr>
+          <w:rFonts w:ascii="Times New Roman" w:hAnsi="Times New Roman" w:cs="Times New Roman"/>
+          <w:sz w:val="24"/>
+          <w:szCs w:val="24"/>
+        </w:rPr>
+      </w:pPr>
+      <w:r>
+        <w:rPr>
+          <w:rFonts w:ascii="Times New Roman" w:hAnsi="Times New Roman" w:cs="Times New Roman"/>
+          <w:sz w:val="24"/>
+          <w:szCs w:val="24"/>
+        </w:rPr>
+        <w:t xml:space="preserve">How are you going to tune the model, so that the model </w:t>
+      </w:r>
+      <w:r>
+        <w:rPr>
+          <w:rFonts w:ascii="Times New Roman" w:hAnsi="Times New Roman" w:cs="Times New Roman"/>
+          <w:sz w:val="24"/>
+          <w:szCs w:val="24"/>
+        </w:rPr>
+        <w:t>generalizes</w:t>
+      </w:r>
+      <w:r>
+        <w:rPr>
+          <w:rFonts w:ascii="Times New Roman" w:hAnsi="Times New Roman" w:cs="Times New Roman"/>
+          <w:sz w:val="24"/>
+          <w:szCs w:val="24"/>
+        </w:rPr>
+        <w:t xml:space="preserve"> well in the real world.</w:t>
+      </w:r>
+    </w:p>
+    <w:p>
+      <w:pPr>
+        <w:pStyle w:val="ab"/>
+        <w:widowControl/>
+        <w:spacing w:afterLines="50" w:after="156"/>
+        <w:ind w:left="360" w:firstLineChars="0" w:firstLine="0"/>
+        <w:jc w:val="left"/>
+        <w:rPr>
+          <w:rFonts w:ascii="Times New Roman" w:hAnsi="Times New Roman" w:cs="Times New Roman"/>
+          <w:sz w:val="24"/>
+          <w:szCs w:val="24"/>
+        </w:rPr>
+      </w:pPr>
+      <w:r>
+        <w:rPr>
+          <w:rFonts w:ascii="Times New Roman" w:hAnsi="Times New Roman" w:cs="Times New Roman"/>
+          <w:sz w:val="24"/>
+          <w:szCs w:val="24"/>
+        </w:rPr>
+        <w:t xml:space="preserve">We used grid search with cross validation. The performance </w:t>
+      </w:r>
+      <w:r>
+        <w:rPr>
+          <w:rFonts w:ascii="Times New Roman" w:hAnsi="Times New Roman" w:cs="Times New Roman"/>
+          <w:sz w:val="24"/>
+          <w:szCs w:val="24"/>
+        </w:rPr>
+        <w:t>is shown on Table 9 of Appendix.</w:t>
+      </w:r>
+    </w:p>
+    <w:p>
+      <w:pPr>
+        <w:pStyle w:val="ab"/>
+        <w:widowControl/>
+        <w:numPr>
+          <w:ilvl w:val="0"/>
+          <w:numId w:val="2"/>
+        </w:numPr>
+        <w:spacing w:afterLines="50" w:after="156"/>
+        <w:ind w:firstLineChars="0"/>
+        <w:jc w:val="left"/>
+        <w:rPr>
+          <w:rFonts w:ascii="Times New Roman" w:hAnsi="Times New Roman" w:cs="Times New Roman"/>
+          <w:sz w:val="24"/>
+          <w:szCs w:val="24"/>
+        </w:rPr>
+      </w:pPr>
+      <w:r>
+        <w:rPr>
+          <w:rFonts w:ascii="Times New Roman" w:hAnsi="Times New Roman" w:cs="Times New Roman"/>
+          <w:sz w:val="24"/>
+          <w:szCs w:val="24"/>
+        </w:rPr>
+        <w:t xml:space="preserve">In </w:t>
+      </w:r>
+      <w:r>
+        <w:rPr>
+          <w:rFonts w:ascii="Times New Roman" w:hAnsi="Times New Roman" w:cs="Times New Roman"/>
+          <w:sz w:val="24"/>
+          <w:szCs w:val="24"/>
+        </w:rPr>
+        <w:t>your</w:t>
+      </w:r>
+      <w:r>
+        <w:rPr>
+          <w:rFonts w:ascii="Times New Roman" w:hAnsi="Times New Roman" w:cs="Times New Roman"/>
+          <w:sz w:val="24"/>
+          <w:szCs w:val="24"/>
+        </w:rPr>
+        <w:t xml:space="preserve"> model you use SHLT as target feature, why you choose this feature?</w:t>
+      </w:r>
+    </w:p>
+    <w:p>
+      <w:pPr>
+        <w:pStyle w:val="ab"/>
+        <w:widowControl/>
+        <w:spacing w:afterLines="50" w:after="156"/>
+        <w:ind w:left="360" w:firstLineChars="0" w:firstLine="0"/>
+        <w:jc w:val="left"/>
+        <w:rPr>
+          <w:rFonts w:ascii="Times New Roman" w:hAnsi="Times New Roman" w:cs="Times New Roman" w:hint="eastAsia"/>
+          <w:sz w:val="24"/>
+          <w:szCs w:val="24"/>
+        </w:rPr>
+      </w:pPr>
+      <w:r>
+        <w:rPr>
+          <w:rFonts w:ascii="Times New Roman" w:hAnsi="Times New Roman" w:cs="Times New Roman"/>
+          <w:sz w:val="24"/>
+          <w:szCs w:val="24"/>
+        </w:rPr>
+        <w:t xml:space="preserve">We are </w:t>
+      </w:r>
+      <w:r>
+        <w:rPr>
+          <w:rFonts w:ascii="Times New Roman" w:hAnsi="Times New Roman" w:cs="Times New Roman"/>
+          <w:sz w:val="24"/>
+          <w:szCs w:val="24"/>
+        </w:rPr>
+        <w:t>analyzing the influential factor of elder’s health.</w:t>
+      </w:r>
+    </w:p>
+    <w:p>
+      <w:pPr>
+        <w:widowControl/>
+        <w:spacing w:afterLines="50" w:after="156"/>
+        <w:jc w:val="left"/>
+        <w:rPr>
+          <w:rFonts w:ascii="Times New Roman" w:hAnsi="Times New Roman" w:cs="Times New Roman"/>
+          <w:b/>
+          <w:bCs/>
+          <w:sz w:val="24"/>
+          <w:szCs w:val="24"/>
+        </w:rPr>
+      </w:pPr>
+      <w:r>
+        <w:rPr>
+          <w:rFonts w:ascii="Times New Roman" w:hAnsi="Times New Roman" w:cs="Times New Roman"/>
+          <w:b/>
+          <w:bCs/>
+          <w:sz w:val="24"/>
+          <w:szCs w:val="24"/>
+        </w:rPr>
+        <w:br w:type="page"/>
+      </w:r>
+    </w:p>
+    <w:p>
+      <w:pPr>
+        <w:pStyle w:val="1"/>
+      </w:pPr>
+      <w:r>
+        <w:lastRenderedPageBreak/>
         <w:t xml:space="preserve">Part </w:t>
       </w:r>
       <w:r>
-        <w:t>5</w:t>
+        <w:t>6</w:t>
       </w:r>
       <w:r>
         <w:t>. Source Code</w:t>
@@ -8172,7 +8859,7 @@
           <w:szCs w:val="24"/>
         </w:rPr>
       </w:pPr>
-      <w:hyperlink r:id="rId7" w:history="1">
+      <w:hyperlink r:id="rId8" w:history="1">
         <w:r>
           <w:rPr>
             <w:rStyle w:val="a9"/>
@@ -8216,7 +8903,16 @@
           <w:rFonts w:hint="eastAsia"/>
         </w:rPr>
         <w:lastRenderedPageBreak/>
-        <w:t>Part 6.</w:t>
+        <w:t xml:space="preserve">Part </w:t>
+      </w:r>
+      <w:r>
+        <w:t>7</w:t>
+      </w:r>
+      <w:r>
+        <w:rPr>
+          <w:rFonts w:hint="eastAsia"/>
+        </w:rPr>
+        <w:t>.</w:t>
       </w:r>
       <w:r>
         <w:t xml:space="preserve"> </w:t>
@@ -8296,7 +8992,7 @@
                     </pic:cNvPicPr>
                   </pic:nvPicPr>
                   <pic:blipFill>
-                    <a:blip r:embed="rId8"/>
+                    <a:blip r:embed="rId9"/>
                     <a:stretch>
                       <a:fillRect/>
                     </a:stretch>
@@ -8395,7 +9091,7 @@
                     </pic:cNvPicPr>
                   </pic:nvPicPr>
                   <pic:blipFill>
-                    <a:blip r:embed="rId9"/>
+                    <a:blip r:embed="rId10"/>
                     <a:stretch>
                       <a:fillRect/>
                     </a:stretch>
@@ -8495,7 +9191,7 @@
                     <pic:cNvPicPr/>
                   </pic:nvPicPr>
                   <pic:blipFill>
-                    <a:blip r:embed="rId10"/>
+                    <a:blip r:embed="rId11"/>
                     <a:stretch>
                       <a:fillRect/>
                     </a:stretch>
@@ -8599,7 +9295,7 @@
                     <pic:cNvPicPr/>
                   </pic:nvPicPr>
                   <pic:blipFill>
-                    <a:blip r:embed="rId11"/>
+                    <a:blip r:embed="rId12"/>
                     <a:stretch>
                       <a:fillRect/>
                     </a:stretch>
@@ -8640,7 +9336,7 @@
                     <pic:cNvPicPr/>
                   </pic:nvPicPr>
                   <pic:blipFill>
-                    <a:blip r:embed="rId12"/>
+                    <a:blip r:embed="rId13"/>
                     <a:stretch>
                       <a:fillRect/>
                     </a:stretch>
@@ -8712,7 +9408,7 @@
                     </pic:cNvPicPr>
                   </pic:nvPicPr>
                   <pic:blipFill>
-                    <a:blip r:embed="rId13">
+                    <a:blip r:embed="rId14">
                       <a:extLst>
                         <a:ext uri="{28A0092B-C50C-407E-A947-70E740481C1C}">
                           <a14:useLocalDpi xmlns:a14="http://schemas.microsoft.com/office/drawing/2010/main" val="0"/>
@@ -8789,7 +9485,7 @@
                     </pic:cNvPicPr>
                   </pic:nvPicPr>
                   <pic:blipFill>
-                    <a:blip r:embed="rId14">
+                    <a:blip r:embed="rId15">
                       <a:extLst>
                         <a:ext uri="{28A0092B-C50C-407E-A947-70E740481C1C}">
                           <a14:useLocalDpi xmlns:a14="http://schemas.microsoft.com/office/drawing/2010/main" val="0"/>
@@ -8878,7 +9574,7 @@
                     </pic:cNvPicPr>
                   </pic:nvPicPr>
                   <pic:blipFill>
-                    <a:blip r:embed="rId15">
+                    <a:blip r:embed="rId16">
                       <a:extLst>
                         <a:ext uri="{28A0092B-C50C-407E-A947-70E740481C1C}">
                           <a14:useLocalDpi xmlns:a14="http://schemas.microsoft.com/office/drawing/2010/main" val="0"/>
@@ -23277,6 +23973,195 @@
     </w:p>
   </w:footnote>
 </w:footnotes>
+</file>
+
+<file path=word/numbering.xml><?xml version="1.0" encoding="utf-8"?>
+<w:numbering xmlns:wpc="http://schemas.microsoft.com/office/word/2010/wordprocessingCanvas" xmlns:cx="http://schemas.microsoft.com/office/drawing/2014/chartex" xmlns:cx1="http://schemas.microsoft.com/office/drawing/2015/9/8/chartex" xmlns:cx2="http://schemas.microsoft.com/office/drawing/2015/10/21/chartex" xmlns:cx3="http://schemas.microsoft.com/office/drawing/2016/5/9/chartex" xmlns:cx4="http://schemas.microsoft.com/office/drawing/2016/5/10/chartex" xmlns:cx5="http://schemas.microsoft.com/office/drawing/2016/5/11/chartex" xmlns:cx6="http://schemas.microsoft.com/office/drawing/2016/5/12/chartex" xmlns:cx7="http://schemas.microsoft.com/office/drawing/2016/5/13/chartex" xmlns:cx8="http://schemas.microsoft.com/office/drawing/2016/5/14/chartex" xmlns:mc="http://schemas.openxmlformats.org/markup-compatibility/2006" xmlns:aink="http://schemas.microsoft.com/office/drawing/2016/ink" xmlns:am3d="http://schemas.microsoft.com/office/drawing/2017/model3d" xmlns:o="urn:schemas-microsoft-com:office:office" xmlns:oel="http://schemas.microsoft.com/office/2019/extlst" xmlns:r="http://schemas.openxmlformats.org/officeDocument/2006/relationships" xmlns:m="http://schemas.openxmlformats.org/officeDocument/2006/math" xmlns:v="urn:schemas-microsoft-com:vml" xmlns:wp14="http://schemas.microsoft.com/office/word/2010/wordprocessingDrawing" xmlns:wp="http://schemas.openxmlformats.org/drawingml/2006/wordprocessingDrawing" xmlns:w10="urn:schemas-microsoft-com:office:word" xmlns:w="http://schemas.openxmlformats.org/wordprocessingml/2006/main" xmlns:w14="http://schemas.microsoft.com/office/word/2010/wordml" xmlns:w15="http://schemas.microsoft.com/office/word/2012/wordml" xmlns:w16cex="http://schemas.microsoft.com/office/word/2018/wordml/cex" xmlns:w16cid="http://schemas.microsoft.com/office/word/2016/wordml/cid" xmlns:w16="http://schemas.microsoft.com/office/word/2018/wordml" xmlns:w16sdtdh="http://schemas.microsoft.com/office/word/2020/wordml/sdtdatahash" xmlns:w16se="http://schemas.microsoft.com/office/word/2015/wordml/symex" xmlns:wpg="http://schemas.microsoft.com/office/word/2010/wordprocessingGroup" xmlns:wpi="http://schemas.microsoft.com/office/word/2010/wordprocessingInk" xmlns:wne="http://schemas.microsoft.com/office/word/2006/wordml" xmlns:wps="http://schemas.microsoft.com/office/word/2010/wordprocessingShape" mc:Ignorable="w14 w15 w16se w16cid w16 w16cex w16sdtdh wp14">
+  <w:abstractNum w:abstractNumId="0" w15:restartNumberingAfterBreak="0">
+    <w:nsid w:val="001D05CA"/>
+    <w:multiLevelType w:val="hybridMultilevel"/>
+    <w:tmpl w:val="5E846A86"/>
+    <w:lvl w:ilvl="0" w:tplc="1158A8CE">
+      <w:start w:val="1"/>
+      <w:numFmt w:val="decimal"/>
+      <w:lvlText w:val="%1."/>
+      <w:lvlJc w:val="left"/>
+      <w:pPr>
+        <w:ind w:left="360" w:hanging="360"/>
+      </w:pPr>
+      <w:rPr>
+        <w:rFonts w:hint="default"/>
+      </w:rPr>
+    </w:lvl>
+    <w:lvl w:ilvl="1" w:tplc="04090019" w:tentative="1">
+      <w:start w:val="1"/>
+      <w:numFmt w:val="lowerLetter"/>
+      <w:lvlText w:val="%2)"/>
+      <w:lvlJc w:val="left"/>
+      <w:pPr>
+        <w:ind w:left="880" w:hanging="440"/>
+      </w:pPr>
+    </w:lvl>
+    <w:lvl w:ilvl="2" w:tplc="0409001B" w:tentative="1">
+      <w:start w:val="1"/>
+      <w:numFmt w:val="lowerRoman"/>
+      <w:lvlText w:val="%3."/>
+      <w:lvlJc w:val="right"/>
+      <w:pPr>
+        <w:ind w:left="1320" w:hanging="440"/>
+      </w:pPr>
+    </w:lvl>
+    <w:lvl w:ilvl="3" w:tplc="0409000F" w:tentative="1">
+      <w:start w:val="1"/>
+      <w:numFmt w:val="decimal"/>
+      <w:lvlText w:val="%4."/>
+      <w:lvlJc w:val="left"/>
+      <w:pPr>
+        <w:ind w:left="1760" w:hanging="440"/>
+      </w:pPr>
+    </w:lvl>
+    <w:lvl w:ilvl="4" w:tplc="04090019" w:tentative="1">
+      <w:start w:val="1"/>
+      <w:numFmt w:val="lowerLetter"/>
+      <w:lvlText w:val="%5)"/>
+      <w:lvlJc w:val="left"/>
+      <w:pPr>
+        <w:ind w:left="2200" w:hanging="440"/>
+      </w:pPr>
+    </w:lvl>
+    <w:lvl w:ilvl="5" w:tplc="0409001B" w:tentative="1">
+      <w:start w:val="1"/>
+      <w:numFmt w:val="lowerRoman"/>
+      <w:lvlText w:val="%6."/>
+      <w:lvlJc w:val="right"/>
+      <w:pPr>
+        <w:ind w:left="2640" w:hanging="440"/>
+      </w:pPr>
+    </w:lvl>
+    <w:lvl w:ilvl="6" w:tplc="0409000F" w:tentative="1">
+      <w:start w:val="1"/>
+      <w:numFmt w:val="decimal"/>
+      <w:lvlText w:val="%7."/>
+      <w:lvlJc w:val="left"/>
+      <w:pPr>
+        <w:ind w:left="3080" w:hanging="440"/>
+      </w:pPr>
+    </w:lvl>
+    <w:lvl w:ilvl="7" w:tplc="04090019" w:tentative="1">
+      <w:start w:val="1"/>
+      <w:numFmt w:val="lowerLetter"/>
+      <w:lvlText w:val="%8)"/>
+      <w:lvlJc w:val="left"/>
+      <w:pPr>
+        <w:ind w:left="3520" w:hanging="440"/>
+      </w:pPr>
+    </w:lvl>
+    <w:lvl w:ilvl="8" w:tplc="0409001B" w:tentative="1">
+      <w:start w:val="1"/>
+      <w:numFmt w:val="lowerRoman"/>
+      <w:lvlText w:val="%9."/>
+      <w:lvlJc w:val="right"/>
+      <w:pPr>
+        <w:ind w:left="3960" w:hanging="440"/>
+      </w:pPr>
+    </w:lvl>
+  </w:abstractNum>
+  <w:abstractNum w:abstractNumId="1" w15:restartNumberingAfterBreak="0">
+    <w:nsid w:val="54DA0394"/>
+    <w:multiLevelType w:val="hybridMultilevel"/>
+    <w:tmpl w:val="DA604408"/>
+    <w:lvl w:ilvl="0" w:tplc="1158A8CE">
+      <w:start w:val="1"/>
+      <w:numFmt w:val="decimal"/>
+      <w:lvlText w:val="%1."/>
+      <w:lvlJc w:val="left"/>
+      <w:pPr>
+        <w:ind w:left="360" w:hanging="360"/>
+      </w:pPr>
+      <w:rPr>
+        <w:rFonts w:hint="default"/>
+      </w:rPr>
+    </w:lvl>
+    <w:lvl w:ilvl="1" w:tplc="04090019" w:tentative="1">
+      <w:start w:val="1"/>
+      <w:numFmt w:val="lowerLetter"/>
+      <w:lvlText w:val="%2)"/>
+      <w:lvlJc w:val="left"/>
+      <w:pPr>
+        <w:ind w:left="880" w:hanging="440"/>
+      </w:pPr>
+    </w:lvl>
+    <w:lvl w:ilvl="2" w:tplc="0409001B" w:tentative="1">
+      <w:start w:val="1"/>
+      <w:numFmt w:val="lowerRoman"/>
+      <w:lvlText w:val="%3."/>
+      <w:lvlJc w:val="right"/>
+      <w:pPr>
+        <w:ind w:left="1320" w:hanging="440"/>
+      </w:pPr>
+    </w:lvl>
+    <w:lvl w:ilvl="3" w:tplc="0409000F" w:tentative="1">
+      <w:start w:val="1"/>
+      <w:numFmt w:val="decimal"/>
+      <w:lvlText w:val="%4."/>
+      <w:lvlJc w:val="left"/>
+      <w:pPr>
+        <w:ind w:left="1760" w:hanging="440"/>
+      </w:pPr>
+    </w:lvl>
+    <w:lvl w:ilvl="4" w:tplc="04090019" w:tentative="1">
+      <w:start w:val="1"/>
+      <w:numFmt w:val="lowerLetter"/>
+      <w:lvlText w:val="%5)"/>
+      <w:lvlJc w:val="left"/>
+      <w:pPr>
+        <w:ind w:left="2200" w:hanging="440"/>
+      </w:pPr>
+    </w:lvl>
+    <w:lvl w:ilvl="5" w:tplc="0409001B" w:tentative="1">
+      <w:start w:val="1"/>
+      <w:numFmt w:val="lowerRoman"/>
+      <w:lvlText w:val="%6."/>
+      <w:lvlJc w:val="right"/>
+      <w:pPr>
+        <w:ind w:left="2640" w:hanging="440"/>
+      </w:pPr>
+    </w:lvl>
+    <w:lvl w:ilvl="6" w:tplc="0409000F" w:tentative="1">
+      <w:start w:val="1"/>
+      <w:numFmt w:val="decimal"/>
+      <w:lvlText w:val="%7."/>
+      <w:lvlJc w:val="left"/>
+      <w:pPr>
+        <w:ind w:left="3080" w:hanging="440"/>
+      </w:pPr>
+    </w:lvl>
+    <w:lvl w:ilvl="7" w:tplc="04090019" w:tentative="1">
+      <w:start w:val="1"/>
+      <w:numFmt w:val="lowerLetter"/>
+      <w:lvlText w:val="%8)"/>
+      <w:lvlJc w:val="left"/>
+      <w:pPr>
+        <w:ind w:left="3520" w:hanging="440"/>
+      </w:pPr>
+    </w:lvl>
+    <w:lvl w:ilvl="8" w:tplc="0409001B" w:tentative="1">
+      <w:start w:val="1"/>
+      <w:numFmt w:val="lowerRoman"/>
+      <w:lvlText w:val="%9."/>
+      <w:lvlJc w:val="right"/>
+      <w:pPr>
+        <w:ind w:left="3960" w:hanging="440"/>
+      </w:pPr>
+    </w:lvl>
+  </w:abstractNum>
+  <w:num w:numId="1" w16cid:durableId="1626499849">
+    <w:abstractNumId w:val="0"/>
+  </w:num>
+  <w:num w:numId="2" w16cid:durableId="1116097109">
+    <w:abstractNumId w:val="1"/>
+  </w:num>
+</w:numbering>
 </file>
 
 <file path=word/styles.xml><?xml version="1.0" encoding="utf-8"?>

</xml_diff>